<commit_message>
Update Intro to Game Assets Essay - Assignment 2.docx
</commit_message>
<xml_diff>
--- a/Assignment #2/Intro to Game Assets Essay - Assignment 2.docx
+++ b/Assignment #2/Intro to Game Assets Essay - Assignment 2.docx
@@ -25,6 +25,102 @@
           <w:lang w:val="en-US"/>
         </w:rPr>
         <w:t>Intro to Game Assets Essay</w:t>
+      </w:r>
+    </w:p>
+    <w:p>
+      <w:pPr>
+        <w:spacing w:line="480" w:lineRule="auto"/>
+        <w:outlineLvl w:val="0"/>
+      </w:pPr>
+      <w:r>
+        <w:rPr>
+          <w:rFonts w:hint="eastAsia"/>
+        </w:rPr>
+        <w:t>Group</w:t>
+      </w:r>
+      <w:r>
+        <w:t xml:space="preserve"> </w:t>
+      </w:r>
+      <w:r>
+        <w:rPr>
+          <w:rFonts w:hint="eastAsia"/>
+        </w:rPr>
+        <w:t>members</w:t>
+      </w:r>
+    </w:p>
+    <w:p>
+      <w:pPr>
+        <w:spacing w:line="480" w:lineRule="auto"/>
+        <w:ind w:firstLine="420"/>
+        <w:outlineLvl w:val="0"/>
+      </w:pPr>
+      <w:proofErr w:type="spellStart"/>
+      <w:r>
+        <w:t>X</w:t>
+      </w:r>
+      <w:r>
+        <w:rPr>
+          <w:rFonts w:hint="eastAsia"/>
+        </w:rPr>
+        <w:t>iangde</w:t>
+      </w:r>
+      <w:proofErr w:type="spellEnd"/>
+      <w:r>
+        <w:t xml:space="preserve"> </w:t>
+      </w:r>
+      <w:proofErr w:type="spellStart"/>
+      <w:r>
+        <w:t>O</w:t>
+      </w:r>
+      <w:r>
+        <w:rPr>
+          <w:rFonts w:hint="eastAsia"/>
+        </w:rPr>
+        <w:t>u</w:t>
+      </w:r>
+      <w:proofErr w:type="spellEnd"/>
+    </w:p>
+    <w:p>
+      <w:pPr>
+        <w:spacing w:line="480" w:lineRule="auto"/>
+        <w:ind w:firstLine="420"/>
+      </w:pPr>
+      <w:r>
+        <w:t>Michael</w:t>
+      </w:r>
+      <w:r>
+        <w:t xml:space="preserve"> </w:t>
+      </w:r>
+      <w:r>
+        <w:t>Beckford</w:t>
+      </w:r>
+    </w:p>
+    <w:p>
+      <w:pPr>
+        <w:spacing w:line="480" w:lineRule="auto"/>
+        <w:ind w:firstLine="420"/>
+      </w:pPr>
+      <w:proofErr w:type="spellStart"/>
+      <w:r>
+        <w:t>Evgueni</w:t>
+      </w:r>
+      <w:proofErr w:type="spellEnd"/>
+      <w:r>
+        <w:t xml:space="preserve"> </w:t>
+      </w:r>
+      <w:proofErr w:type="spellStart"/>
+      <w:r>
+        <w:t>Antsyferov</w:t>
+      </w:r>
+      <w:proofErr w:type="spellEnd"/>
+      <w:r>
+        <w:rPr>
+          <w:rFonts w:ascii="Arial" w:eastAsia="宋体" w:hAnsi="Arial" w:cs="Arial" w:hint="eastAsia"/>
+          <w:vanish/>
+          <w:sz w:val="16"/>
+          <w:szCs w:val="16"/>
+        </w:rPr>
+        <w:t>窗体顶端</w:t>
       </w:r>
     </w:p>
     <w:p>
@@ -211,7 +307,7 @@
 <w:hdr xmlns:wpc="http://schemas.microsoft.com/office/word/2010/wordprocessingCanvas" xmlns:cx="http://schemas.microsoft.com/office/drawing/2014/chartex" xmlns:cx1="http://schemas.microsoft.com/office/drawing/2015/9/8/chartex" xmlns:cx2="http://schemas.microsoft.com/office/drawing/2015/10/21/chartex" xmlns:cx3="http://schemas.microsoft.com/office/drawing/2016/5/9/chartex" xmlns:cx4="http://schemas.microsoft.com/office/drawing/2016/5/10/chartex" xmlns:cx5="http://schemas.microsoft.com/office/drawing/2016/5/11/chartex" xmlns:cx6="http://schemas.microsoft.com/office/drawing/2016/5/12/chartex" xmlns:cx7="http://schemas.microsoft.com/office/drawing/2016/5/13/chartex" xmlns:cx8="http://schemas.microsoft.com/office/drawing/2016/5/14/chartex" xmlns:mc="http://schemas.openxmlformats.org/markup-compatibility/2006" xmlns:aink="http://schemas.microsoft.com/office/drawing/2016/ink" xmlns:am3d="http://schemas.microsoft.com/office/drawing/2017/model3d" xmlns:o="urn:schemas-microsoft-com:office:office" xmlns:oel="http://schemas.microsoft.com/office/2019/extlst" xmlns:r="http://schemas.openxmlformats.org/officeDocument/2006/relationships" xmlns:m="http://schemas.openxmlformats.org/officeDocument/2006/math" xmlns:v="urn:schemas-microsoft-com:vml" xmlns:wp14="http://schemas.microsoft.com/office/word/2010/wordprocessingDrawing" xmlns:wp="http://schemas.openxmlformats.org/drawingml/2006/wordprocessingDrawing" xmlns:w10="urn:schemas-microsoft-com:office:word" xmlns:w="http://schemas.openxmlformats.org/wordprocessingml/2006/main" xmlns:w14="http://schemas.microsoft.com/office/word/2010/wordml" xmlns:w15="http://schemas.microsoft.com/office/word/2012/wordml" xmlns:w16cex="http://schemas.microsoft.com/office/word/2018/wordml/cex" xmlns:w16cid="http://schemas.microsoft.com/office/word/2016/wordml/cid" xmlns:w16="http://schemas.microsoft.com/office/word/2018/wordml" xmlns:w16sdtdh="http://schemas.microsoft.com/office/word/2020/wordml/sdtdatahash" xmlns:w16se="http://schemas.microsoft.com/office/word/2015/wordml/symex" xmlns:wpg="http://schemas.microsoft.com/office/word/2010/wordprocessingGroup" xmlns:wpi="http://schemas.microsoft.com/office/word/2010/wordprocessingInk" xmlns:wne="http://schemas.microsoft.com/office/word/2006/wordml" xmlns:wps="http://schemas.microsoft.com/office/word/2010/wordprocessingShape" mc:Ignorable="w14 w15 w16se w16cid w16 w16cex w16sdtdh wp14">
   <w:p>
     <w:pPr>
-      <w:pStyle w:val="Header"/>
+      <w:pStyle w:val="a3"/>
       <w:rPr>
         <w:rFonts w:ascii="Times New Roman" w:hAnsi="Times New Roman" w:cs="Times New Roman"/>
         <w:color w:val="000000" w:themeColor="text1"/>
@@ -255,7 +351,7 @@
   <w:docDefaults>
     <w:rPrDefault>
       <w:rPr>
-        <w:rFonts w:asciiTheme="minorHAnsi" w:eastAsiaTheme="minorHAnsi" w:hAnsiTheme="minorHAnsi" w:cstheme="minorBidi"/>
+        <w:rFonts w:asciiTheme="minorHAnsi" w:eastAsiaTheme="minorEastAsia" w:hAnsiTheme="minorHAnsi" w:cstheme="minorBidi"/>
         <w:sz w:val="22"/>
         <w:szCs w:val="22"/>
         <w:lang w:val="en-CA" w:eastAsia="en-US" w:bidi="ar-SA"/>
@@ -645,17 +741,17 @@
     <w:lsdException w:name="Unresolved Mention" w:semiHidden="1" w:unhideWhenUsed="1"/>
     <w:lsdException w:name="Smart Link" w:semiHidden="1" w:unhideWhenUsed="1"/>
   </w:latentStyles>
-  <w:style w:type="paragraph" w:default="1" w:styleId="Normal">
+  <w:style w:type="paragraph" w:default="1" w:styleId="a">
     <w:name w:val="Normal"/>
     <w:qFormat/>
   </w:style>
-  <w:style w:type="character" w:default="1" w:styleId="DefaultParagraphFont">
+  <w:style w:type="character" w:default="1" w:styleId="a0">
     <w:name w:val="Default Paragraph Font"/>
     <w:uiPriority w:val="1"/>
     <w:semiHidden/>
     <w:unhideWhenUsed/>
   </w:style>
-  <w:style w:type="table" w:default="1" w:styleId="TableNormal">
+  <w:style w:type="table" w:default="1" w:styleId="a1">
     <w:name w:val="Normal Table"/>
     <w:uiPriority w:val="99"/>
     <w:semiHidden/>
@@ -670,16 +766,16 @@
       </w:tblCellMar>
     </w:tblPr>
   </w:style>
-  <w:style w:type="numbering" w:default="1" w:styleId="NoList">
+  <w:style w:type="numbering" w:default="1" w:styleId="a2">
     <w:name w:val="No List"/>
     <w:uiPriority w:val="99"/>
     <w:semiHidden/>
     <w:unhideWhenUsed/>
   </w:style>
-  <w:style w:type="paragraph" w:styleId="Header">
+  <w:style w:type="paragraph" w:styleId="a3">
     <w:name w:val="header"/>
-    <w:basedOn w:val="Normal"/>
-    <w:link w:val="HeaderChar"/>
+    <w:basedOn w:val="a"/>
+    <w:link w:val="a4"/>
     <w:uiPriority w:val="99"/>
     <w:unhideWhenUsed/>
     <w:rsid w:val="00AF3B12"/>
@@ -691,17 +787,17 @@
       <w:spacing w:after="0" w:line="240" w:lineRule="auto"/>
     </w:pPr>
   </w:style>
-  <w:style w:type="character" w:customStyle="1" w:styleId="HeaderChar">
-    <w:name w:val="Header Char"/>
-    <w:basedOn w:val="DefaultParagraphFont"/>
-    <w:link w:val="Header"/>
+  <w:style w:type="character" w:customStyle="1" w:styleId="a4">
+    <w:name w:val="页眉 字符"/>
+    <w:basedOn w:val="a0"/>
+    <w:link w:val="a3"/>
     <w:uiPriority w:val="99"/>
     <w:rsid w:val="00AF3B12"/>
   </w:style>
-  <w:style w:type="paragraph" w:styleId="Footer">
+  <w:style w:type="paragraph" w:styleId="a5">
     <w:name w:val="footer"/>
-    <w:basedOn w:val="Normal"/>
-    <w:link w:val="FooterChar"/>
+    <w:basedOn w:val="a"/>
+    <w:link w:val="a6"/>
     <w:uiPriority w:val="99"/>
     <w:unhideWhenUsed/>
     <w:rsid w:val="00AF3B12"/>
@@ -713,10 +809,10 @@
       <w:spacing w:after="0" w:line="240" w:lineRule="auto"/>
     </w:pPr>
   </w:style>
-  <w:style w:type="character" w:customStyle="1" w:styleId="FooterChar">
-    <w:name w:val="Footer Char"/>
-    <w:basedOn w:val="DefaultParagraphFont"/>
-    <w:link w:val="Footer"/>
+  <w:style w:type="character" w:customStyle="1" w:styleId="a6">
+    <w:name w:val="页脚 字符"/>
+    <w:basedOn w:val="a0"/>
+    <w:link w:val="a5"/>
     <w:uiPriority w:val="99"/>
     <w:rsid w:val="00AF3B12"/>
   </w:style>

</xml_diff>